<commit_message>
update a2 a3 report
</commit_message>
<xml_diff>
--- a/demo/a2/A0199141B_A2.docx
+++ b/demo/a2/A0199141B_A2.docx
@@ -444,6 +444,7 @@
       </w:pPr>
       <w:r>
         <w:rPr>
+          <w:noProof/>
           <w:lang w:val="en-US"/>
         </w:rPr>
         <w:drawing>
@@ -504,6 +505,7 @@
       </w:pPr>
       <w:r>
         <w:rPr>
+          <w:noProof/>
           <w:lang w:val="en-US"/>
         </w:rPr>
         <w:drawing>
@@ -564,6 +566,7 @@
       </w:pPr>
       <w:r>
         <w:rPr>
+          <w:noProof/>
           <w:lang w:val="en-US"/>
         </w:rPr>
         <w:drawing>
@@ -624,6 +627,7 @@
       </w:pPr>
       <w:r>
         <w:rPr>
+          <w:noProof/>
           <w:lang w:val="en-US"/>
         </w:rPr>
         <w:lastRenderedPageBreak/>
@@ -685,6 +689,7 @@
       </w:pPr>
       <w:r>
         <w:rPr>
+          <w:noProof/>
           <w:lang w:val="en-US"/>
         </w:rPr>
         <w:drawing>
@@ -745,6 +750,7 @@
       </w:pPr>
       <w:r>
         <w:rPr>
+          <w:noProof/>
           <w:lang w:val="en-US"/>
         </w:rPr>
         <w:drawing>
@@ -805,6 +811,7 @@
       </w:pPr>
       <w:r>
         <w:rPr>
+          <w:noProof/>
           <w:lang w:val="en-US"/>
         </w:rPr>
         <w:drawing>
@@ -843,6 +850,46 @@
           </wp:inline>
         </w:drawing>
       </w:r>
+    </w:p>
+    <w:p>
+      <w:pPr>
+        <w:rPr>
+          <w:lang w:val="en-US"/>
+        </w:rPr>
+      </w:pPr>
+      <w:r>
+        <w:rPr>
+          <w:lang w:val="en-US"/>
+        </w:rPr>
+        <w:t xml:space="preserve">Video demo link: </w:t>
+      </w:r>
+      <w:hyperlink r:id="rId14" w:history="1">
+        <w:r>
+          <w:rPr>
+            <w:rStyle w:val="Hyperlink"/>
+            <w:lang w:val="en-US"/>
+          </w:rPr>
+          <w:t>https://drive.google.com/file/d/1LI9efI9_peSOteEwQRwC1cssJ45FLNnK/view?usp=sharing</w:t>
+        </w:r>
+      </w:hyperlink>
+      <w:r>
+        <w:rPr>
+          <w:lang w:val="en-US"/>
+        </w:rPr>
+        <w:t xml:space="preserve"> </w:t>
+      </w:r>
+    </w:p>
+    <w:p>
+      <w:r>
+        <w:t>Demo does not show scaling as it takes a while to scale</w:t>
+      </w:r>
+    </w:p>
+    <w:p>
+      <w:pPr>
+        <w:rPr>
+          <w:lang w:val="en-US"/>
+        </w:rPr>
+      </w:pPr>
     </w:p>
     <w:sectPr>
       <w:pgSz w:w="11906" w:h="16838"/>

</xml_diff>